<commit_message>
latest version of the report, almost done
</commit_message>
<xml_diff>
--- a/MachineLearningProject1Report.docx
+++ b/MachineLearningProject1Report.docx
@@ -39,7 +39,7 @@
       <w:r>
         <w:t xml:space="preserve"> </w:t>
       </w:r>
-      <w:hyperlink r:id="rId4" w:history="1">
+      <w:hyperlink r:id="rId5" w:history="1">
         <w:r>
           <w:rPr>
             <w:rStyle w:val="Hyperlink"/>
@@ -79,7 +79,7 @@
                     <pic:cNvPicPr/>
                   </pic:nvPicPr>
                   <pic:blipFill>
-                    <a:blip r:embed="rId5" cstate="print">
+                    <a:blip r:embed="rId6" cstate="print">
                       <a:extLst>
                         <a:ext uri="{28A0092B-C50C-407E-A947-70E740481C1C}">
                           <a14:useLocalDpi xmlns:a14="http://schemas.microsoft.com/office/drawing/2010/main" val="0"/>
@@ -186,7 +186,7 @@
                     <pic:cNvPicPr/>
                   </pic:nvPicPr>
                   <pic:blipFill>
-                    <a:blip r:embed="rId6" cstate="print">
+                    <a:blip r:embed="rId7" cstate="print">
                       <a:extLst>
                         <a:ext uri="{28A0092B-C50C-407E-A947-70E740481C1C}">
                           <a14:useLocalDpi xmlns:a14="http://schemas.microsoft.com/office/drawing/2010/main" val="0"/>
@@ -319,7 +319,7 @@
                     <pic:cNvPicPr/>
                   </pic:nvPicPr>
                   <pic:blipFill>
-                    <a:blip r:embed="rId7" cstate="print">
+                    <a:blip r:embed="rId8" cstate="print">
                       <a:extLst>
                         <a:ext uri="{28A0092B-C50C-407E-A947-70E740481C1C}">
                           <a14:useLocalDpi xmlns:a14="http://schemas.microsoft.com/office/drawing/2010/main" val="0"/>
@@ -403,7 +403,7 @@
                     <pic:cNvPicPr/>
                   </pic:nvPicPr>
                   <pic:blipFill>
-                    <a:blip r:embed="rId8" cstate="print">
+                    <a:blip r:embed="rId9" cstate="print">
                       <a:extLst>
                         <a:ext uri="{28A0092B-C50C-407E-A947-70E740481C1C}">
                           <a14:useLocalDpi xmlns:a14="http://schemas.microsoft.com/office/drawing/2010/main" val="0"/>
@@ -488,7 +488,7 @@
                     <pic:cNvPicPr/>
                   </pic:nvPicPr>
                   <pic:blipFill>
-                    <a:blip r:embed="rId9" cstate="print">
+                    <a:blip r:embed="rId10" cstate="print">
                       <a:extLst>
                         <a:ext uri="{28A0092B-C50C-407E-A947-70E740481C1C}">
                           <a14:useLocalDpi xmlns:a14="http://schemas.microsoft.com/office/drawing/2010/main" val="0"/>
@@ -571,7 +571,7 @@
                     <pic:cNvPicPr/>
                   </pic:nvPicPr>
                   <pic:blipFill>
-                    <a:blip r:embed="rId10" cstate="print">
+                    <a:blip r:embed="rId11" cstate="print">
                       <a:extLst>
                         <a:ext uri="{28A0092B-C50C-407E-A947-70E740481C1C}">
                           <a14:useLocalDpi xmlns:a14="http://schemas.microsoft.com/office/drawing/2010/main" val="0"/>
@@ -680,7 +680,7 @@
                     <pic:cNvPicPr/>
                   </pic:nvPicPr>
                   <pic:blipFill>
-                    <a:blip r:embed="rId11">
+                    <a:blip r:embed="rId12">
                       <a:extLst>
                         <a:ext uri="{28A0092B-C50C-407E-A947-70E740481C1C}">
                           <a14:useLocalDpi xmlns:a14="http://schemas.microsoft.com/office/drawing/2010/main" val="0"/>
@@ -757,7 +757,7 @@
                     <pic:cNvPicPr/>
                   </pic:nvPicPr>
                   <pic:blipFill>
-                    <a:blip r:embed="rId12" cstate="print">
+                    <a:blip r:embed="rId13" cstate="print">
                       <a:extLst>
                         <a:ext uri="{28A0092B-C50C-407E-A947-70E740481C1C}">
                           <a14:useLocalDpi xmlns:a14="http://schemas.microsoft.com/office/drawing/2010/main" val="0"/>
@@ -821,349 +821,363 @@
           <w:b/>
         </w:rPr>
       </w:pPr>
+      <w:r>
+        <w:rPr>
+          <w:b/>
+        </w:rPr>
+        <w:t>Folklore Rules</w:t>
+      </w:r>
+    </w:p>
+    <w:p>
+      <w:pPr>
+        <w:rPr>
+          <w:b/>
+        </w:rPr>
+      </w:pPr>
+    </w:p>
+    <w:p>
+      <w:r>
+        <w:t xml:space="preserve">For proving or disproving the folklore rules I look at the data and/or my decision tree to come to a conclusion.  I concluded that a folklore rule was true if the data or my decision tree backed-up the claim with a </w:t>
+      </w:r>
+      <w:r>
+        <w:rPr>
+          <w:u w:val="single"/>
+        </w:rPr>
+        <w:t>high probability</w:t>
+      </w:r>
+      <w:r>
+        <w:t xml:space="preserve"> (most of the data supported the claim).  The included HTML export of my </w:t>
+      </w:r>
+      <w:proofErr w:type="spellStart"/>
+      <w:r>
+        <w:t>IPython</w:t>
+      </w:r>
+      <w:proofErr w:type="spellEnd"/>
+      <w:r>
+        <w:t xml:space="preserve"> Notebook shows how I queried the data. </w:t>
+      </w:r>
+    </w:p>
+    <w:p/>
+    <w:p>
+      <w:r>
+        <w:rPr>
+          <w:u w:val="single"/>
+        </w:rPr>
+        <w:t>Rule 1</w:t>
+      </w:r>
+      <w:r>
+        <w:t xml:space="preserve">: </w:t>
+      </w:r>
+      <w:r>
+        <w:t>Poisonous mushrooms are brightly colored:</w:t>
+      </w:r>
+    </w:p>
+    <w:p>
+      <w:r>
+        <w:rPr>
+          <w:b/>
+        </w:rPr>
+        <w:t>False</w:t>
+      </w:r>
+      <w:r>
+        <w:t xml:space="preserve">: I found there to be a fairly even split between </w:t>
+      </w:r>
+      <w:r>
+        <w:t>edi</w:t>
+      </w:r>
+      <w:r>
+        <w:t xml:space="preserve">ble and poisonous mushrooms </w:t>
+      </w:r>
+      <w:r>
+        <w:t>for brightly colored (cap-color) mushrooms.</w:t>
+      </w:r>
+    </w:p>
+    <w:p/>
+    <w:p>
+      <w:r>
+        <w:rPr>
+          <w:u w:val="single"/>
+        </w:rPr>
+        <w:t>Rule 2</w:t>
+      </w:r>
+      <w:r>
+        <w:t>: Poisonous mushrooms taste/smell bad:</w:t>
+      </w:r>
+    </w:p>
+    <w:p>
+      <w:r>
+        <w:rPr>
+          <w:b/>
+        </w:rPr>
+        <w:t>True</w:t>
+      </w:r>
+      <w:r>
+        <w:t>:</w:t>
+      </w:r>
+      <w:r>
+        <w:t xml:space="preserve"> The data provided strongly supports this</w:t>
+      </w:r>
+      <w:r>
+        <w:t xml:space="preserve"> (for smell bad)</w:t>
+      </w:r>
+      <w:r>
+        <w:t>.  Almost all mushrooms with a bad odor were poisonous.</w:t>
+      </w:r>
+      <w:r>
+        <w:t xml:space="preserve">  My decision tree also supports this rule.</w:t>
+      </w:r>
+    </w:p>
+    <w:p/>
+    <w:p>
+      <w:r>
+        <w:rPr>
+          <w:u w:val="single"/>
+        </w:rPr>
+        <w:t>Rule 3</w:t>
+      </w:r>
+      <w:r>
+        <w:t>:</w:t>
+      </w:r>
+      <w:r>
+        <w:t xml:space="preserve"> Poisonous mushrooms have a pointed or umbrella shaped cap</w:t>
+      </w:r>
+      <w:r>
+        <w:t>:</w:t>
+      </w:r>
+    </w:p>
+    <w:p>
+      <w:r>
+        <w:rPr>
+          <w:b/>
+        </w:rPr>
+        <w:t>False</w:t>
+      </w:r>
+      <w:r>
+        <w:t xml:space="preserve">: The data provided </w:t>
+      </w:r>
+      <w:r>
+        <w:t>strongly disproves this theory.  Almost an even split between edible and poisonous mushroom having a pointed or umbrella shaped cap</w:t>
+      </w:r>
+      <w:r>
+        <w:t>.</w:t>
+      </w:r>
+    </w:p>
+    <w:p/>
+    <w:p>
+      <w:r>
+        <w:rPr>
+          <w:u w:val="single"/>
+        </w:rPr>
+        <w:t>Rule 4</w:t>
+      </w:r>
+      <w:r>
+        <w:t>: Edible mushroom have flat rounded shaped cap</w:t>
+      </w:r>
+      <w:r>
+        <w:t>:</w:t>
+      </w:r>
+    </w:p>
+    <w:p>
+      <w:r>
+        <w:rPr>
+          <w:b/>
+        </w:rPr>
+        <w:t>False</w:t>
+      </w:r>
+      <w:r>
+        <w:t xml:space="preserve">: The data provided strongly disproves this theory.  </w:t>
+      </w:r>
+      <w:r>
+        <w:t xml:space="preserve">Almost an even split between edible and poisonous mushroom having a </w:t>
+      </w:r>
+      <w:r>
+        <w:t>flat</w:t>
+      </w:r>
+      <w:r>
+        <w:t xml:space="preserve"> shaped cap</w:t>
+      </w:r>
+      <w:r>
+        <w:t>.</w:t>
+      </w:r>
+    </w:p>
+    <w:p/>
+    <w:p>
+      <w:r>
+        <w:rPr>
+          <w:u w:val="single"/>
+        </w:rPr>
+        <w:t>Rule 5</w:t>
+      </w:r>
+      <w:r>
+        <w:t>:</w:t>
+      </w:r>
+      <w:r>
+        <w:t xml:space="preserve"> Poisonous mushrooms have warts or scales on the cap</w:t>
+      </w:r>
+      <w:r>
+        <w:t>:</w:t>
+      </w:r>
+    </w:p>
+    <w:p>
+      <w:r>
+        <w:rPr>
+          <w:b/>
+        </w:rPr>
+        <w:t>False</w:t>
+      </w:r>
+      <w:r>
+        <w:t xml:space="preserve">: </w:t>
+      </w:r>
+      <w:r>
+        <w:t xml:space="preserve">The data provided strongly disproves this theory.  Almost an even split between edible </w:t>
+      </w:r>
+      <w:r>
+        <w:t>and poisonous mushroom having warts or scales on the cap</w:t>
+      </w:r>
+      <w:r>
+        <w:t>.</w:t>
+      </w:r>
+    </w:p>
+    <w:p/>
+    <w:p>
+      <w:r>
+        <w:rPr>
+          <w:u w:val="single"/>
+        </w:rPr>
+        <w:t>Rule 6</w:t>
+      </w:r>
+      <w:r>
+        <w:t>: Poisonous mushrooms have a bulbous cup or sac around the base</w:t>
+      </w:r>
+      <w:r>
+        <w:t>:</w:t>
+      </w:r>
+    </w:p>
+    <w:p>
+      <w:r>
+        <w:rPr>
+          <w:b/>
+        </w:rPr>
+        <w:t>False</w:t>
+      </w:r>
+      <w:r>
+        <w:t xml:space="preserve">: </w:t>
+      </w:r>
+      <w:r>
+        <w:t>The data provided strongly disproves this theory.  Almost an even split between edible and poisonous mushroom h</w:t>
+      </w:r>
+      <w:r>
+        <w:t xml:space="preserve">aving </w:t>
+      </w:r>
+      <w:r>
+        <w:t>a bulbous cup or sac around the base</w:t>
+      </w:r>
+      <w:r>
+        <w:t>.</w:t>
+      </w:r>
+    </w:p>
+    <w:p/>
+    <w:p>
+      <w:r>
+        <w:rPr>
+          <w:u w:val="single"/>
+        </w:rPr>
+        <w:t>Rule 7</w:t>
+      </w:r>
+      <w:r>
+        <w:t xml:space="preserve">: Poisonous mushroom have a </w:t>
+      </w:r>
+      <w:r>
+        <w:t>ring around the stem</w:t>
+      </w:r>
+      <w:r>
+        <w:t>:</w:t>
+      </w:r>
+    </w:p>
+    <w:p>
+      <w:r>
+        <w:rPr>
+          <w:b/>
+        </w:rPr>
+        <w:t>False</w:t>
+      </w:r>
+      <w:r>
+        <w:t xml:space="preserve">: </w:t>
+      </w:r>
+      <w:r>
+        <w:t>The data provided strongly disproves this theory.  Almost an even split between edible and poisonous mushroom having a ring around the stem</w:t>
+      </w:r>
+      <w:r>
+        <w:t>.</w:t>
+      </w:r>
+    </w:p>
+    <w:p/>
+    <w:p>
+      <w:r>
+        <w:rPr>
+          <w:u w:val="single"/>
+        </w:rPr>
+        <w:t>Rule 8</w:t>
+      </w:r>
+      <w:r>
+        <w:t>: Poisonous mushrooms have gills that are thin and white</w:t>
+      </w:r>
+      <w:r>
+        <w:t>:</w:t>
+      </w:r>
+    </w:p>
+    <w:p>
+      <w:r>
+        <w:rPr>
+          <w:b/>
+        </w:rPr>
+        <w:t>False</w:t>
+      </w:r>
+      <w:r>
+        <w:t xml:space="preserve">: </w:t>
+      </w:r>
+      <w:r>
+        <w:t>The data provided strongly disproves this theory.  Almost an even split between edible and poisonous mushroom having gills that are thin and white.</w:t>
+      </w:r>
+    </w:p>
+    <w:p/>
+    <w:p/>
+    <w:p>
+      <w:pPr>
+        <w:rPr>
+          <w:b/>
+        </w:rPr>
+      </w:pPr>
+      <w:r>
+        <w:rPr>
+          <w:b/>
+        </w:rPr>
+        <w:t>Proposed Rules</w:t>
+      </w:r>
+    </w:p>
+    <w:p/>
+    <w:p>
+      <w:r>
+        <w:t>I could only find one rule not mentioned above to be true.  The training data strongly (100%) supports “green spore print color mushroom are poisonous”.</w:t>
+      </w:r>
       <w:bookmarkStart w:id="0" w:name="_GoBack"/>
-      <w:r>
-        <w:rPr>
-          <w:b/>
-        </w:rPr>
-        <w:t>Folklore Rules</w:t>
-      </w:r>
       <w:bookmarkEnd w:id="0"/>
-    </w:p>
-    <w:p/>
-    <w:p>
-      <w:r>
-        <w:t xml:space="preserve">Rule 1: </w:t>
-      </w:r>
-      <w:r>
-        <w:t>Poisonous mushrooms are brightly colored:</w:t>
-      </w:r>
-    </w:p>
-    <w:p>
-      <w:r>
-        <w:rPr>
-          <w:b/>
-          <w:i/>
-        </w:rPr>
-        <w:t>False</w:t>
-      </w:r>
-      <w:r>
-        <w:t xml:space="preserve">: I found there to be a fairly even split between editable and poisonous mushrooms </w:t>
-      </w:r>
-      <w:r>
-        <w:t>for brightly colored (cap-color) mushrooms.</w:t>
-      </w:r>
-    </w:p>
-    <w:p/>
-    <w:p>
-      <w:r>
-        <w:t>Rule 2: Poisonous mushrooms taste/smell bad:</w:t>
-      </w:r>
-    </w:p>
-    <w:p>
-      <w:r>
-        <w:rPr>
-          <w:b/>
-        </w:rPr>
-        <w:t>True</w:t>
-      </w:r>
-      <w:r>
-        <w:t>:</w:t>
-      </w:r>
-      <w:r>
-        <w:t xml:space="preserve"> The data provided strongly supports this.  Almost all mushrooms with a bad odor were poisonous.</w:t>
-      </w:r>
-    </w:p>
-    <w:p/>
-    <w:p/>
-    <w:p/>
-    <w:p/>
-    <w:p>
-      <w:pPr>
-        <w:rPr>
-          <w:rFonts w:ascii="Times New Roman" w:eastAsia="Times New Roman" w:hAnsi="Times New Roman" w:cs="Times New Roman"/>
-        </w:rPr>
-      </w:pPr>
-      <w:r>
-        <w:rPr>
-          <w:rFonts w:ascii="Times New Roman" w:eastAsia="Times New Roman" w:hAnsi="Times New Roman" w:cs="Times New Roman"/>
-        </w:rPr>
-        <w:t xml:space="preserve">Examples of folklore "rules" to identify poisonous mushrooms include:1 </w:t>
-      </w:r>
-    </w:p>
-    <w:p>
-      <w:pPr>
-        <w:rPr>
-          <w:rFonts w:ascii="Times New Roman" w:eastAsia="Times New Roman" w:hAnsi="Times New Roman" w:cs="Times New Roman"/>
-        </w:rPr>
-      </w:pPr>
-      <w:r>
-        <w:rPr>
-          <w:rFonts w:ascii="Times New Roman" w:eastAsia="Times New Roman" w:hAnsi="Times New Roman" w:cs="Times New Roman"/>
-        </w:rPr>
-        <w:t>• They are brightly (</w:t>
-      </w:r>
-      <w:proofErr w:type="spellStart"/>
-      <w:proofErr w:type="gramStart"/>
-      <w:r>
-        <w:rPr>
-          <w:rFonts w:ascii="Times New Roman" w:eastAsia="Times New Roman" w:hAnsi="Times New Roman" w:cs="Times New Roman"/>
-        </w:rPr>
-        <w:t>red,orange</w:t>
-      </w:r>
-      <w:proofErr w:type="gramEnd"/>
-      <w:r>
-        <w:rPr>
-          <w:rFonts w:ascii="Times New Roman" w:eastAsia="Times New Roman" w:hAnsi="Times New Roman" w:cs="Times New Roman"/>
-        </w:rPr>
-        <w:t>,yellow</w:t>
-      </w:r>
-      <w:proofErr w:type="spellEnd"/>
-      <w:r>
-        <w:rPr>
-          <w:rFonts w:ascii="Times New Roman" w:eastAsia="Times New Roman" w:hAnsi="Times New Roman" w:cs="Times New Roman"/>
-        </w:rPr>
-        <w:t xml:space="preserve">) colored. </w:t>
-      </w:r>
-      <w:r>
-        <w:rPr>
-          <w:rFonts w:ascii="Times New Roman" w:eastAsia="Times New Roman" w:hAnsi="Times New Roman" w:cs="Times New Roman"/>
-        </w:rPr>
-        <w:t xml:space="preserve"> (data does not support this)</w:t>
-      </w:r>
-    </w:p>
-    <w:p>
-      <w:pPr>
-        <w:rPr>
-          <w:rFonts w:ascii="Times New Roman" w:eastAsia="Times New Roman" w:hAnsi="Times New Roman" w:cs="Times New Roman"/>
-        </w:rPr>
-      </w:pPr>
-    </w:p>
-    <w:p>
-      <w:pPr>
-        <w:rPr>
-          <w:rFonts w:ascii="Times New Roman" w:eastAsia="Times New Roman" w:hAnsi="Times New Roman" w:cs="Times New Roman"/>
-        </w:rPr>
-      </w:pPr>
-      <w:r>
-        <w:rPr>
-          <w:rFonts w:ascii="Times New Roman" w:eastAsia="Times New Roman" w:hAnsi="Times New Roman" w:cs="Times New Roman"/>
-        </w:rPr>
-        <w:t xml:space="preserve">• They taste/smell bad – However, people having eaten the deadly Amanitas reported that the mushrooms tasted quite good. </w:t>
-      </w:r>
-      <w:r>
-        <w:rPr>
-          <w:rFonts w:ascii="Times New Roman" w:eastAsia="Times New Roman" w:hAnsi="Times New Roman" w:cs="Times New Roman"/>
-        </w:rPr>
-        <w:t xml:space="preserve"> (data strongly supports this)</w:t>
-      </w:r>
-    </w:p>
-    <w:p>
-      <w:pPr>
-        <w:rPr>
-          <w:rFonts w:ascii="Times New Roman" w:eastAsia="Times New Roman" w:hAnsi="Times New Roman" w:cs="Times New Roman"/>
-        </w:rPr>
-      </w:pPr>
-      <w:r>
-        <w:rPr>
-          <w:rFonts w:ascii="Times New Roman" w:eastAsia="Times New Roman" w:hAnsi="Times New Roman" w:cs="Times New Roman"/>
-        </w:rPr>
-        <w:t xml:space="preserve"> </w:t>
-      </w:r>
-      <w:proofErr w:type="spellStart"/>
-      <w:r>
-        <w:rPr>
-          <w:rFonts w:ascii="Times New Roman" w:eastAsia="Times New Roman" w:hAnsi="Times New Roman" w:cs="Times New Roman"/>
-        </w:rPr>
-        <w:t>smell_bad</w:t>
-      </w:r>
-      <w:proofErr w:type="spellEnd"/>
-      <w:r>
-        <w:rPr>
-          <w:rFonts w:ascii="Times New Roman" w:eastAsia="Times New Roman" w:hAnsi="Times New Roman" w:cs="Times New Roman"/>
-        </w:rPr>
-        <w:t xml:space="preserve"> = </w:t>
-      </w:r>
-      <w:proofErr w:type="spellStart"/>
-      <w:r>
-        <w:rPr>
-          <w:rFonts w:ascii="Times New Roman" w:eastAsia="Times New Roman" w:hAnsi="Times New Roman" w:cs="Times New Roman"/>
-        </w:rPr>
-        <w:t>training_data</w:t>
-      </w:r>
-      <w:proofErr w:type="spellEnd"/>
-      <w:r>
-        <w:rPr>
-          <w:rFonts w:ascii="Times New Roman" w:eastAsia="Times New Roman" w:hAnsi="Times New Roman" w:cs="Times New Roman"/>
-        </w:rPr>
-        <w:t>[</w:t>
-      </w:r>
-      <w:proofErr w:type="spellStart"/>
-      <w:r>
-        <w:rPr>
-          <w:rFonts w:ascii="Times New Roman" w:eastAsia="Times New Roman" w:hAnsi="Times New Roman" w:cs="Times New Roman"/>
-        </w:rPr>
-        <w:t>training_data</w:t>
-      </w:r>
-      <w:proofErr w:type="spellEnd"/>
-      <w:r>
-        <w:rPr>
-          <w:rFonts w:ascii="Times New Roman" w:eastAsia="Times New Roman" w:hAnsi="Times New Roman" w:cs="Times New Roman"/>
-        </w:rPr>
-        <w:t>['</w:t>
-      </w:r>
-      <w:proofErr w:type="spellStart"/>
-      <w:r>
-        <w:rPr>
-          <w:rFonts w:ascii="Times New Roman" w:eastAsia="Times New Roman" w:hAnsi="Times New Roman" w:cs="Times New Roman"/>
-        </w:rPr>
-        <w:t>oder</w:t>
-      </w:r>
-      <w:proofErr w:type="spellEnd"/>
-      <w:r>
-        <w:rPr>
-          <w:rFonts w:ascii="Times New Roman" w:eastAsia="Times New Roman" w:hAnsi="Times New Roman" w:cs="Times New Roman"/>
-        </w:rPr>
-        <w:t>'</w:t>
-      </w:r>
-      <w:proofErr w:type="gramStart"/>
-      <w:r>
-        <w:rPr>
-          <w:rFonts w:ascii="Times New Roman" w:eastAsia="Times New Roman" w:hAnsi="Times New Roman" w:cs="Times New Roman"/>
-        </w:rPr>
-        <w:t>].</w:t>
-      </w:r>
-      <w:proofErr w:type="spellStart"/>
-      <w:r>
-        <w:rPr>
-          <w:rFonts w:ascii="Times New Roman" w:eastAsia="Times New Roman" w:hAnsi="Times New Roman" w:cs="Times New Roman"/>
-        </w:rPr>
-        <w:t>isin</w:t>
-      </w:r>
-      <w:proofErr w:type="spellEnd"/>
-      <w:proofErr w:type="gramEnd"/>
-      <w:r>
-        <w:rPr>
-          <w:rFonts w:ascii="Times New Roman" w:eastAsia="Times New Roman" w:hAnsi="Times New Roman" w:cs="Times New Roman"/>
-        </w:rPr>
-        <w:t>(['</w:t>
-      </w:r>
-      <w:proofErr w:type="spellStart"/>
-      <w:r>
-        <w:rPr>
-          <w:rFonts w:ascii="Times New Roman" w:eastAsia="Times New Roman" w:hAnsi="Times New Roman" w:cs="Times New Roman"/>
-        </w:rPr>
-        <w:t>y','f','m','p','s</w:t>
-      </w:r>
-      <w:proofErr w:type="spellEnd"/>
-      <w:r>
-        <w:rPr>
-          <w:rFonts w:ascii="Times New Roman" w:eastAsia="Times New Roman" w:hAnsi="Times New Roman" w:cs="Times New Roman"/>
-        </w:rPr>
-        <w:t>'])]</w:t>
-      </w:r>
-    </w:p>
-    <w:p>
-      <w:pPr>
-        <w:rPr>
-          <w:rFonts w:ascii="Times New Roman" w:eastAsia="Times New Roman" w:hAnsi="Times New Roman" w:cs="Times New Roman"/>
-        </w:rPr>
-      </w:pPr>
-    </w:p>
-    <w:p>
-      <w:pPr>
-        <w:rPr>
-          <w:rFonts w:ascii="Times New Roman" w:eastAsia="Times New Roman" w:hAnsi="Times New Roman" w:cs="Times New Roman"/>
-        </w:rPr>
-      </w:pPr>
-      <w:r>
-        <w:rPr>
-          <w:rFonts w:ascii="Times New Roman" w:eastAsia="Times New Roman" w:hAnsi="Times New Roman" w:cs="Times New Roman"/>
-        </w:rPr>
-        <w:t xml:space="preserve">• They have a pointed or umbrella shaped cap. Edible ones have a flat, rounded cap. </w:t>
-      </w:r>
-    </w:p>
-    <w:p>
-      <w:pPr>
-        <w:rPr>
-          <w:rFonts w:ascii="Times New Roman" w:eastAsia="Times New Roman" w:hAnsi="Times New Roman" w:cs="Times New Roman"/>
-        </w:rPr>
-      </w:pPr>
-    </w:p>
-    <w:p>
-      <w:pPr>
-        <w:rPr>
-          <w:rFonts w:ascii="Times New Roman" w:eastAsia="Times New Roman" w:hAnsi="Times New Roman" w:cs="Times New Roman"/>
-        </w:rPr>
-      </w:pPr>
-      <w:r>
-        <w:rPr>
-          <w:rFonts w:ascii="Times New Roman" w:eastAsia="Times New Roman" w:hAnsi="Times New Roman" w:cs="Times New Roman"/>
-        </w:rPr>
-        <w:t xml:space="preserve">• They have warts or scales on the cap </w:t>
-      </w:r>
-    </w:p>
-    <w:p>
-      <w:pPr>
-        <w:rPr>
-          <w:rFonts w:ascii="Times New Roman" w:eastAsia="Times New Roman" w:hAnsi="Times New Roman" w:cs="Times New Roman"/>
-        </w:rPr>
-      </w:pPr>
-    </w:p>
-    <w:p>
-      <w:pPr>
-        <w:rPr>
-          <w:rFonts w:ascii="Times New Roman" w:eastAsia="Times New Roman" w:hAnsi="Times New Roman" w:cs="Times New Roman"/>
-        </w:rPr>
-      </w:pPr>
-      <w:r>
-        <w:rPr>
-          <w:rFonts w:ascii="Times New Roman" w:eastAsia="Times New Roman" w:hAnsi="Times New Roman" w:cs="Times New Roman"/>
-        </w:rPr>
-        <w:t xml:space="preserve">• The presence of a bulbous cup or sac around the base </w:t>
-      </w:r>
-    </w:p>
-    <w:p>
-      <w:pPr>
-        <w:rPr>
-          <w:rFonts w:ascii="Times New Roman" w:eastAsia="Times New Roman" w:hAnsi="Times New Roman" w:cs="Times New Roman"/>
-        </w:rPr>
-      </w:pPr>
-    </w:p>
-    <w:p>
-      <w:pPr>
-        <w:rPr>
-          <w:rFonts w:ascii="Times New Roman" w:eastAsia="Times New Roman" w:hAnsi="Times New Roman" w:cs="Times New Roman"/>
-        </w:rPr>
-      </w:pPr>
-      <w:r>
-        <w:rPr>
-          <w:rFonts w:ascii="Times New Roman" w:eastAsia="Times New Roman" w:hAnsi="Times New Roman" w:cs="Times New Roman"/>
-        </w:rPr>
-        <w:t xml:space="preserve">• The presence of a ring around the stem </w:t>
-      </w:r>
-    </w:p>
-    <w:p>
-      <w:pPr>
-        <w:rPr>
-          <w:rFonts w:ascii="Times New Roman" w:eastAsia="Times New Roman" w:hAnsi="Times New Roman" w:cs="Times New Roman"/>
-        </w:rPr>
-      </w:pPr>
-    </w:p>
-    <w:p>
-      <w:pPr>
-        <w:rPr>
-          <w:rFonts w:ascii="Times New Roman" w:eastAsia="Times New Roman" w:hAnsi="Times New Roman" w:cs="Times New Roman"/>
-        </w:rPr>
-      </w:pPr>
-      <w:r>
-        <w:rPr>
-          <w:rFonts w:ascii="Times New Roman" w:eastAsia="Times New Roman" w:hAnsi="Times New Roman" w:cs="Times New Roman"/>
-        </w:rPr>
-        <w:t>• They have gills that are thin and white</w:t>
-      </w:r>
-    </w:p>
-    <w:p/>
+      <w:r>
+        <w:t xml:space="preserve">  </w:t>
+      </w:r>
+    </w:p>
+    <w:p>
+      <w:r>
+        <w:rPr>
+          <w:b/>
+          <w:u w:val="single"/>
+        </w:rPr>
+        <w:t>Rule 9</w:t>
+      </w:r>
+      <w:r>
+        <w:t>: Poisonous mushrooms have green spore print color:</w:t>
+      </w:r>
+    </w:p>
     <w:p/>
     <w:p/>
     <w:p/>
@@ -1943,4 +1957,16 @@
     </a:ext>
   </a:extLst>
 </a:theme>
+</file>
+
+<file path=customXml/item1.xml><?xml version="1.0" encoding="utf-8"?>
+<b:Sources xmlns:b="http://schemas.openxmlformats.org/officeDocument/2006/bibliography" xmlns="http://schemas.openxmlformats.org/officeDocument/2006/bibliography" SelectedStyle="/APASixthEditionOfficeOnline.xsl" StyleName="APA"/>
+</file>
+
+<file path=customXml/itemProps1.xml><?xml version="1.0" encoding="utf-8"?>
+<ds:datastoreItem xmlns:ds="http://schemas.openxmlformats.org/officeDocument/2006/customXml" ds:itemID="{38E0D6DE-A44B-7C4E-B90A-52E90B74BFDD}">
+  <ds:schemaRefs>
+    <ds:schemaRef ds:uri="http://schemas.openxmlformats.org/officeDocument/2006/bibliography"/>
+  </ds:schemaRefs>
+</ds:datastoreItem>
 </file>
</xml_diff>

<commit_message>
latest version of the report
</commit_message>
<xml_diff>
--- a/MachineLearningProject1Report.docx
+++ b/MachineLearningProject1Report.docx
@@ -132,23 +132,7 @@
       </w:pPr>
       <w:r>
         <w:lastRenderedPageBreak/>
-        <w:t xml:space="preserve">I used pandas </w:t>
-      </w:r>
-      <w:proofErr w:type="spellStart"/>
-      <w:r>
-        <w:t>DataFrame</w:t>
-      </w:r>
-      <w:proofErr w:type="spellEnd"/>
-      <w:r>
-        <w:t xml:space="preserve"> data structures for holding the training, testing and validation data (Figure 2 shows training and testing data being loaded).  The </w:t>
-      </w:r>
-      <w:proofErr w:type="spellStart"/>
-      <w:r>
-        <w:t>DataFrame</w:t>
-      </w:r>
-      <w:proofErr w:type="spellEnd"/>
-      <w:r>
-        <w:t xml:space="preserve"> made it easy to index into the data and create subsets</w:t>
+        <w:t>I used pandas DataFrame data structures for holding the training, testing and validation data (Figure 2 shows training and testing data being loaded).  The DataFrame made it easy to index into the data and create subsets</w:t>
       </w:r>
       <w:r>
         <w:t xml:space="preserve"> based on attribute values</w:t>
@@ -229,13 +213,8 @@
         </w:r>
       </w:fldSimple>
       <w:r>
-        <w:t xml:space="preserve">. Using pandas </w:t>
-      </w:r>
-      <w:proofErr w:type="spellStart"/>
-      <w:r>
-        <w:t>DataFrame</w:t>
-      </w:r>
-      <w:proofErr w:type="spellEnd"/>
+        <w:t>. Using pandas DataFrame</w:t>
+      </w:r>
     </w:p>
     <w:p/>
     <w:p>
@@ -846,15 +825,7 @@
         <w:t>high probability</w:t>
       </w:r>
       <w:r>
-        <w:t xml:space="preserve"> (most of the data supported the claim).  The included HTML export of my </w:t>
-      </w:r>
-      <w:proofErr w:type="spellStart"/>
-      <w:r>
-        <w:t>IPython</w:t>
-      </w:r>
-      <w:proofErr w:type="spellEnd"/>
-      <w:r>
-        <w:t xml:space="preserve"> Notebook shows how I queried the data. </w:t>
+        <w:t xml:space="preserve"> (most of the data supported the claim).  The included HTML export of my IPython Notebook shows how I queried the data. </w:t>
       </w:r>
     </w:p>
     <w:p/>
@@ -1141,7 +1112,6 @@
       </w:r>
     </w:p>
     <w:p/>
-    <w:p/>
     <w:p>
       <w:pPr>
         <w:rPr>
@@ -1158,31 +1128,23 @@
     <w:p/>
     <w:p>
       <w:r>
-        <w:t>I could only find one rule not mentioned above to be true.  The training data strongly (100%) supports “green spore print color mushroom are poisonous”.</w:t>
+        <w:t xml:space="preserve">I could only find one rule not mentioned above to be true.  The training data strongly (100%) supports “green spore print color mushroom are poisonous”.  </w:t>
+      </w:r>
+    </w:p>
+    <w:p>
+      <w:r>
+        <w:rPr>
+          <w:b/>
+          <w:u w:val="single"/>
+        </w:rPr>
+        <w:t>Rule 9</w:t>
+      </w:r>
+      <w:r>
+        <w:t>: Poisonous mushrooms have green spore print color:</w:t>
       </w:r>
       <w:bookmarkStart w:id="0" w:name="_GoBack"/>
       <w:bookmarkEnd w:id="0"/>
-      <w:r>
-        <w:t xml:space="preserve">  </w:t>
-      </w:r>
-    </w:p>
-    <w:p>
-      <w:r>
-        <w:rPr>
-          <w:b/>
-          <w:u w:val="single"/>
-        </w:rPr>
-        <w:t>Rule 9</w:t>
-      </w:r>
-      <w:r>
-        <w:t>: Poisonous mushrooms have green spore print color:</w:t>
-      </w:r>
-    </w:p>
-    <w:p/>
-    <w:p/>
-    <w:p/>
-    <w:p/>
-    <w:p/>
+    </w:p>
     <w:sectPr>
       <w:pgSz w:w="12240" w:h="15840"/>
       <w:pgMar w:top="1440" w:right="1440" w:bottom="1440" w:left="1440" w:header="720" w:footer="720" w:gutter="0"/>
@@ -1964,7 +1926,7 @@
 </file>
 
 <file path=customXml/itemProps1.xml><?xml version="1.0" encoding="utf-8"?>
-<ds:datastoreItem xmlns:ds="http://schemas.openxmlformats.org/officeDocument/2006/customXml" ds:itemID="{38E0D6DE-A44B-7C4E-B90A-52E90B74BFDD}">
+<ds:datastoreItem xmlns:ds="http://schemas.openxmlformats.org/officeDocument/2006/customXml" ds:itemID="{F9C141B9-E29A-654D-AE9F-45E40D0D4927}">
   <ds:schemaRefs>
     <ds:schemaRef ds:uri="http://schemas.openxmlformats.org/officeDocument/2006/bibliography"/>
   </ds:schemaRefs>

</xml_diff>

<commit_message>
final edits before submition
</commit_message>
<xml_diff>
--- a/MachineLearningProject1Report.docx
+++ b/MachineLearningProject1Report.docx
@@ -2,6 +2,42 @@
 <file path=word/document.xml><?xml version="1.0" encoding="utf-8"?>
 <w:document xmlns:wpc="http://schemas.microsoft.com/office/word/2010/wordprocessingCanvas" xmlns:mo="http://schemas.microsoft.com/office/mac/office/2008/main" xmlns:mc="http://schemas.openxmlformats.org/markup-compatibility/2006" xmlns:mv="urn:schemas-microsoft-com:mac:vml" xmlns:o="urn:schemas-microsoft-com:office:office" xmlns:r="http://schemas.openxmlformats.org/officeDocument/2006/relationships" xmlns:m="http://schemas.openxmlformats.org/officeDocument/2006/math" xmlns:v="urn:schemas-microsoft-com:vml" xmlns:wp14="http://schemas.microsoft.com/office/word/2010/wordprocessingDrawing" xmlns:wp="http://schemas.openxmlformats.org/drawingml/2006/wordprocessingDrawing" xmlns:w10="urn:schemas-microsoft-com:office:word" xmlns:w="http://schemas.openxmlformats.org/wordprocessingml/2006/main" xmlns:w14="http://schemas.microsoft.com/office/word/2010/wordml" xmlns:w15="http://schemas.microsoft.com/office/word/2012/wordml" xmlns:wpg="http://schemas.microsoft.com/office/word/2010/wordprocessingGroup" xmlns:wpi="http://schemas.microsoft.com/office/word/2010/wordprocessingInk" xmlns:wne="http://schemas.microsoft.com/office/word/2006/wordml" xmlns:wps="http://schemas.microsoft.com/office/word/2010/wordprocessingShape" mc:Ignorable="w14 w15 wp14">
   <w:body>
+    <w:p>
+      <w:pPr>
+        <w:jc w:val="center"/>
+        <w:rPr>
+          <w:b/>
+        </w:rPr>
+      </w:pPr>
+      <w:r>
+        <w:rPr>
+          <w:b/>
+        </w:rPr>
+        <w:t>Machine Learning CS 529 Project 1 Report</w:t>
+      </w:r>
+    </w:p>
+    <w:p>
+      <w:pPr>
+        <w:jc w:val="center"/>
+        <w:rPr>
+          <w:b/>
+        </w:rPr>
+      </w:pPr>
+    </w:p>
+    <w:p>
+      <w:pPr>
+        <w:jc w:val="center"/>
+        <w:rPr>
+          <w:b/>
+        </w:rPr>
+      </w:pPr>
+      <w:r>
+        <w:rPr>
+          <w:b/>
+        </w:rPr>
+        <w:t>Esteban Guillen</w:t>
+      </w:r>
+    </w:p>
     <w:p>
       <w:pPr>
         <w:rPr>
@@ -113,26 +149,54 @@
       <w:r>
         <w:t xml:space="preserve">Figure </w:t>
       </w:r>
-      <w:fldSimple w:instr=" SEQ Figure \* ARABIC ">
-        <w:r>
-          <w:rPr>
-            <w:noProof/>
-          </w:rPr>
-          <w:t>1</w:t>
-        </w:r>
-      </w:fldSimple>
+      <w:r>
+        <w:fldChar w:fldCharType="begin"/>
+      </w:r>
+      <w:r>
+        <w:instrText xml:space="preserve"> SEQ Figure \* ARABIC </w:instrText>
+      </w:r>
+      <w:r>
+        <w:fldChar w:fldCharType="separate"/>
+      </w:r>
+      <w:r>
+        <w:rPr>
+          <w:noProof/>
+        </w:rPr>
+        <w:t>1</w:t>
+      </w:r>
+      <w:r>
+        <w:rPr>
+          <w:noProof/>
+        </w:rPr>
+        <w:fldChar w:fldCharType="end"/>
+      </w:r>
       <w:r>
         <w:t>. ID3 Algorithm</w:t>
       </w:r>
     </w:p>
-    <w:p/>
     <w:p>
       <w:pPr>
         <w:keepNext/>
       </w:pPr>
       <w:r>
         <w:lastRenderedPageBreak/>
-        <w:t>I used pandas DataFrame data structures for holding the training, testing and validation data (Figure 2 shows training and testing data being loaded).  The DataFrame made it easy to index into the data and create subsets</w:t>
+        <w:t xml:space="preserve">I used pandas </w:t>
+      </w:r>
+      <w:proofErr w:type="spellStart"/>
+      <w:r>
+        <w:t>DataFrame</w:t>
+      </w:r>
+      <w:proofErr w:type="spellEnd"/>
+      <w:r>
+        <w:t xml:space="preserve"> data structures for holding the training, testing and validation data (Figure 2 shows training and testing data being loaded).  The </w:t>
+      </w:r>
+      <w:proofErr w:type="spellStart"/>
+      <w:r>
+        <w:t>DataFrame</w:t>
+      </w:r>
+      <w:proofErr w:type="spellEnd"/>
+      <w:r>
+        <w:t xml:space="preserve"> made it easy to index into the data and create subsets</w:t>
       </w:r>
       <w:r>
         <w:t xml:space="preserve"> based on attribute values</w:t>
@@ -204,17 +268,35 @@
       <w:r>
         <w:t xml:space="preserve">Figure </w:t>
       </w:r>
-      <w:fldSimple w:instr=" SEQ Figure \* ARABIC ">
-        <w:r>
-          <w:rPr>
-            <w:noProof/>
-          </w:rPr>
-          <w:t>2</w:t>
-        </w:r>
-      </w:fldSimple>
-      <w:r>
-        <w:t>. Using pandas DataFrame</w:t>
-      </w:r>
+      <w:r>
+        <w:fldChar w:fldCharType="begin"/>
+      </w:r>
+      <w:r>
+        <w:instrText xml:space="preserve"> SEQ Figure \* ARABIC </w:instrText>
+      </w:r>
+      <w:r>
+        <w:fldChar w:fldCharType="separate"/>
+      </w:r>
+      <w:r>
+        <w:rPr>
+          <w:noProof/>
+        </w:rPr>
+        <w:t>2</w:t>
+      </w:r>
+      <w:r>
+        <w:rPr>
+          <w:noProof/>
+        </w:rPr>
+        <w:fldChar w:fldCharType="end"/>
+      </w:r>
+      <w:r>
+        <w:t xml:space="preserve">. Using pandas </w:t>
+      </w:r>
+      <w:proofErr w:type="spellStart"/>
+      <w:r>
+        <w:t>DataFrame</w:t>
+      </w:r>
+      <w:proofErr w:type="spellEnd"/>
     </w:p>
     <w:p/>
     <w:p>
@@ -332,14 +414,27 @@
       <w:r>
         <w:t xml:space="preserve">Figure </w:t>
       </w:r>
-      <w:fldSimple w:instr=" SEQ Figure \* ARABIC ">
-        <w:r>
-          <w:rPr>
-            <w:noProof/>
-          </w:rPr>
-          <w:t>3</w:t>
-        </w:r>
-      </w:fldSimple>
+      <w:r>
+        <w:fldChar w:fldCharType="begin"/>
+      </w:r>
+      <w:r>
+        <w:instrText xml:space="preserve"> SEQ Figure \* ARABIC </w:instrText>
+      </w:r>
+      <w:r>
+        <w:fldChar w:fldCharType="separate"/>
+      </w:r>
+      <w:r>
+        <w:rPr>
+          <w:noProof/>
+        </w:rPr>
+        <w:t>3</w:t>
+      </w:r>
+      <w:r>
+        <w:rPr>
+          <w:noProof/>
+        </w:rPr>
+        <w:fldChar w:fldCharType="end"/>
+      </w:r>
       <w:r>
         <w:t>. Objects used to represent the decision tree</w:t>
       </w:r>
@@ -416,14 +511,27 @@
       <w:r>
         <w:t xml:space="preserve">Figure </w:t>
       </w:r>
-      <w:fldSimple w:instr=" SEQ Figure \* ARABIC ">
-        <w:r>
-          <w:rPr>
-            <w:noProof/>
-          </w:rPr>
-          <w:t>4</w:t>
-        </w:r>
-      </w:fldSimple>
+      <w:r>
+        <w:fldChar w:fldCharType="begin"/>
+      </w:r>
+      <w:r>
+        <w:instrText xml:space="preserve"> SEQ Figure \* ARABIC </w:instrText>
+      </w:r>
+      <w:r>
+        <w:fldChar w:fldCharType="separate"/>
+      </w:r>
+      <w:r>
+        <w:rPr>
+          <w:noProof/>
+        </w:rPr>
+        <w:t>4</w:t>
+      </w:r>
+      <w:r>
+        <w:rPr>
+          <w:noProof/>
+        </w:rPr>
+        <w:fldChar w:fldCharType="end"/>
+      </w:r>
       <w:r>
         <w:t>. Entropy and misclassification calculations</w:t>
       </w:r>
@@ -501,14 +609,27 @@
       <w:r>
         <w:t xml:space="preserve">Figure </w:t>
       </w:r>
-      <w:fldSimple w:instr=" SEQ Figure \* ARABIC ">
-        <w:r>
-          <w:rPr>
-            <w:noProof/>
-          </w:rPr>
-          <w:t>5</w:t>
-        </w:r>
-      </w:fldSimple>
+      <w:r>
+        <w:fldChar w:fldCharType="begin"/>
+      </w:r>
+      <w:r>
+        <w:instrText xml:space="preserve"> SEQ Figure \* ARABIC </w:instrText>
+      </w:r>
+      <w:r>
+        <w:fldChar w:fldCharType="separate"/>
+      </w:r>
+      <w:r>
+        <w:rPr>
+          <w:noProof/>
+        </w:rPr>
+        <w:t>5</w:t>
+      </w:r>
+      <w:r>
+        <w:rPr>
+          <w:noProof/>
+        </w:rPr>
+        <w:fldChar w:fldCharType="end"/>
+      </w:r>
       <w:r>
         <w:t>. Gain calculations for entropy and misclassification</w:t>
       </w:r>
@@ -584,14 +705,27 @@
       <w:r>
         <w:t xml:space="preserve">Figure </w:t>
       </w:r>
-      <w:fldSimple w:instr=" SEQ Figure \* ARABIC ">
-        <w:r>
-          <w:rPr>
-            <w:noProof/>
-          </w:rPr>
-          <w:t>6</w:t>
-        </w:r>
-      </w:fldSimple>
+      <w:r>
+        <w:fldChar w:fldCharType="begin"/>
+      </w:r>
+      <w:r>
+        <w:instrText xml:space="preserve"> SEQ Figure \* ARABIC </w:instrText>
+      </w:r>
+      <w:r>
+        <w:fldChar w:fldCharType="separate"/>
+      </w:r>
+      <w:r>
+        <w:rPr>
+          <w:noProof/>
+        </w:rPr>
+        <w:t>6</w:t>
+      </w:r>
+      <w:r>
+        <w:rPr>
+          <w:noProof/>
+        </w:rPr>
+        <w:fldChar w:fldCharType="end"/>
+      </w:r>
       <w:r>
         <w:t>. Chi-square calculation code</w:t>
       </w:r>
@@ -634,7 +768,19 @@
       <w:r>
         <w:t>s.  The trees that were produced were small (4 levels for entropy and 5 levels for misclassification error, with most decision nodes having only one branch pointing to another decision node).  The training data provided must have produced a near optimal tree, and no amount of pruning would improve performance (can’t get better than 100%).</w:t>
       </w:r>
-    </w:p>
+      <w:r>
+        <w:t xml:space="preserve">  Most</w:t>
+      </w:r>
+      <w:r>
+        <w:t xml:space="preserve"> of the training data was classified</w:t>
+      </w:r>
+      <w:r>
+        <w:t xml:space="preserve"> at the root node and 8 of the 9 branches pointed to Leaf nodes.</w:t>
+      </w:r>
+      <w:bookmarkStart w:id="0" w:name="_GoBack"/>
+      <w:bookmarkEnd w:id="0"/>
+    </w:p>
+    <w:p/>
     <w:p>
       <w:pPr>
         <w:keepNext/>
@@ -693,14 +839,27 @@
       <w:r>
         <w:t xml:space="preserve">Figure </w:t>
       </w:r>
-      <w:fldSimple w:instr=" SEQ Figure \* ARABIC ">
-        <w:r>
-          <w:rPr>
-            <w:noProof/>
-          </w:rPr>
-          <w:t>7</w:t>
-        </w:r>
-      </w:fldSimple>
+      <w:r>
+        <w:fldChar w:fldCharType="begin"/>
+      </w:r>
+      <w:r>
+        <w:instrText xml:space="preserve"> SEQ Figure \* ARABIC </w:instrText>
+      </w:r>
+      <w:r>
+        <w:fldChar w:fldCharType="separate"/>
+      </w:r>
+      <w:r>
+        <w:rPr>
+          <w:noProof/>
+        </w:rPr>
+        <w:t>7</w:t>
+      </w:r>
+      <w:r>
+        <w:rPr>
+          <w:noProof/>
+        </w:rPr>
+        <w:fldChar w:fldCharType="end"/>
+      </w:r>
       <w:r>
         <w:t>. Classification results on the training.txt data</w:t>
       </w:r>
@@ -770,14 +929,27 @@
       <w:r>
         <w:t xml:space="preserve">Figure </w:t>
       </w:r>
-      <w:fldSimple w:instr=" SEQ Figure \* ARABIC ">
-        <w:r>
-          <w:rPr>
-            <w:noProof/>
-          </w:rPr>
-          <w:t>8</w:t>
-        </w:r>
-      </w:fldSimple>
+      <w:r>
+        <w:fldChar w:fldCharType="begin"/>
+      </w:r>
+      <w:r>
+        <w:instrText xml:space="preserve"> SEQ Figure \* ARABIC </w:instrText>
+      </w:r>
+      <w:r>
+        <w:fldChar w:fldCharType="separate"/>
+      </w:r>
+      <w:r>
+        <w:rPr>
+          <w:noProof/>
+        </w:rPr>
+        <w:t>8</w:t>
+      </w:r>
+      <w:r>
+        <w:rPr>
+          <w:noProof/>
+        </w:rPr>
+        <w:fldChar w:fldCharType="end"/>
+      </w:r>
       <w:r>
         <w:t xml:space="preserve">. Accuracy for </w:t>
       </w:r>
@@ -825,7 +997,15 @@
         <w:t>high probability</w:t>
       </w:r>
       <w:r>
-        <w:t xml:space="preserve"> (most of the data supported the claim).  The included HTML export of my IPython Notebook shows how I queried the data. </w:t>
+        <w:t xml:space="preserve"> (most of the data supported the claim).  The included HTML export of my </w:t>
+      </w:r>
+      <w:proofErr w:type="spellStart"/>
+      <w:r>
+        <w:t>IPython</w:t>
+      </w:r>
+      <w:proofErr w:type="spellEnd"/>
+      <w:r>
+        <w:t xml:space="preserve"> Notebook shows how I queried the data. </w:t>
       </w:r>
     </w:p>
     <w:p/>
@@ -956,16 +1136,7 @@
         <w:t>False</w:t>
       </w:r>
       <w:r>
-        <w:t xml:space="preserve">: The data provided strongly disproves this theory.  </w:t>
-      </w:r>
-      <w:r>
-        <w:t xml:space="preserve">Almost an even split between edible and poisonous mushroom having a </w:t>
-      </w:r>
-      <w:r>
-        <w:t>flat</w:t>
-      </w:r>
-      <w:r>
-        <w:t xml:space="preserve"> shaped cap</w:t>
+        <w:t>: The data provided strongly disproves this theory.  Almost an even split between edible and poisonous mushroom having a flat shaped cap</w:t>
       </w:r>
       <w:r>
         <w:t>.</w:t>
@@ -1000,13 +1171,7 @@
         <w:t xml:space="preserve">: </w:t>
       </w:r>
       <w:r>
-        <w:t xml:space="preserve">The data provided strongly disproves this theory.  Almost an even split between edible </w:t>
-      </w:r>
-      <w:r>
-        <w:t>and poisonous mushroom having warts or scales on the cap</w:t>
-      </w:r>
-      <w:r>
-        <w:t>.</w:t>
+        <w:t>The data provided strongly disproves this theory.  Almost an even split between edible and poisonous mushroom having warts or scales on the cap.</w:t>
       </w:r>
     </w:p>
     <w:p/>
@@ -1032,19 +1197,7 @@
         <w:t>False</w:t>
       </w:r>
       <w:r>
-        <w:t xml:space="preserve">: </w:t>
-      </w:r>
-      <w:r>
-        <w:t>The data provided strongly disproves this theory.  Almost an even split between edible and poisonous mushroom h</w:t>
-      </w:r>
-      <w:r>
-        <w:t xml:space="preserve">aving </w:t>
-      </w:r>
-      <w:r>
-        <w:t>a bulbous cup or sac around the base</w:t>
-      </w:r>
-      <w:r>
-        <w:t>.</w:t>
+        <w:t>: The data provided strongly disproves this theory.  Almost an even split between edible and poisonous mushroom having a bulbous cup or sac around the base.</w:t>
       </w:r>
     </w:p>
     <w:p/>
@@ -1073,13 +1226,7 @@
         <w:t>False</w:t>
       </w:r>
       <w:r>
-        <w:t xml:space="preserve">: </w:t>
-      </w:r>
-      <w:r>
-        <w:t>The data provided strongly disproves this theory.  Almost an even split between edible and poisonous mushroom having a ring around the stem</w:t>
-      </w:r>
-      <w:r>
-        <w:t>.</w:t>
+        <w:t>: The data provided strongly disproves this theory.  Almost an even split between edible and poisonous mushroom having a ring around the stem.</w:t>
       </w:r>
     </w:p>
     <w:p/>
@@ -1105,10 +1252,7 @@
         <w:t>False</w:t>
       </w:r>
       <w:r>
-        <w:t xml:space="preserve">: </w:t>
-      </w:r>
-      <w:r>
-        <w:t>The data provided strongly disproves this theory.  Almost an even split between edible and poisonous mushroom having gills that are thin and white.</w:t>
+        <w:t>: The data provided strongly disproves this theory.  Almost an even split between edible and poisonous mushroom having gills that are thin and white.</w:t>
       </w:r>
     </w:p>
     <w:p/>
@@ -1142,8 +1286,6 @@
       <w:r>
         <w:t>: Poisonous mushrooms have green spore print color:</w:t>
       </w:r>
-      <w:bookmarkStart w:id="0" w:name="_GoBack"/>
-      <w:bookmarkEnd w:id="0"/>
     </w:p>
     <w:sectPr>
       <w:pgSz w:w="12240" w:h="15840"/>
@@ -1926,7 +2068,7 @@
 </file>
 
 <file path=customXml/itemProps1.xml><?xml version="1.0" encoding="utf-8"?>
-<ds:datastoreItem xmlns:ds="http://schemas.openxmlformats.org/officeDocument/2006/customXml" ds:itemID="{F9C141B9-E29A-654D-AE9F-45E40D0D4927}">
+<ds:datastoreItem xmlns:ds="http://schemas.openxmlformats.org/officeDocument/2006/customXml" ds:itemID="{44336DEA-DDD4-E84F-B028-DCE42EAE65E6}">
   <ds:schemaRefs>
     <ds:schemaRef ds:uri="http://schemas.openxmlformats.org/officeDocument/2006/bibliography"/>
   </ds:schemaRefs>

</xml_diff>